<commit_message>
literature and abstracts update
</commit_message>
<xml_diff>
--- a/Relativity/Relativity_abs-ccs2022.docx
+++ b/Relativity/Relativity_abs-ccs2022.docx
@@ -1,6 +1,6 @@
 
 <file path=word/document.xml><?xml version="1.0" encoding="utf-8"?>
-<w:document xmlns:wpc="http://schemas.microsoft.com/office/word/2010/wordprocessingCanvas" xmlns:cx="http://schemas.microsoft.com/office/drawing/2014/chartex" xmlns:mc="http://schemas.openxmlformats.org/markup-compatibility/2006" xmlns:o="urn:schemas-microsoft-com:office:office" xmlns:r="http://schemas.openxmlformats.org/officeDocument/2006/relationships" xmlns:m="http://schemas.openxmlformats.org/officeDocument/2006/math" xmlns:v="urn:schemas-microsoft-com:vml" xmlns:wp14="http://schemas.microsoft.com/office/word/2010/wordprocessingDrawing" xmlns:wp="http://schemas.openxmlformats.org/drawingml/2006/wordprocessingDrawing" xmlns:w10="urn:schemas-microsoft-com:office:word" xmlns:w="http://schemas.openxmlformats.org/wordprocessingml/2006/main" xmlns:w14="http://schemas.microsoft.com/office/word/2010/wordml" xmlns:w15="http://schemas.microsoft.com/office/word/2012/wordml" xmlns:w16se="http://schemas.microsoft.com/office/word/2015/wordml/symex" xmlns:wpg="http://schemas.microsoft.com/office/word/2010/wordprocessingGroup" xmlns:wpi="http://schemas.microsoft.com/office/word/2010/wordprocessingInk" xmlns:wne="http://schemas.microsoft.com/office/word/2006/wordml" xmlns:wps="http://schemas.microsoft.com/office/word/2010/wordprocessingShape" mc:Ignorable="w14 w15 w16se wp14">
+<w:document xmlns:wpc="http://schemas.microsoft.com/office/word/2010/wordprocessingCanvas" xmlns:mc="http://schemas.openxmlformats.org/markup-compatibility/2006" xmlns:o="urn:schemas-microsoft-com:office:office" xmlns:r="http://schemas.openxmlformats.org/officeDocument/2006/relationships" xmlns:m="http://schemas.openxmlformats.org/officeDocument/2006/math" xmlns:v="urn:schemas-microsoft-com:vml" xmlns:wp14="http://schemas.microsoft.com/office/word/2010/wordprocessingDrawing" xmlns:wp="http://schemas.openxmlformats.org/drawingml/2006/wordprocessingDrawing" xmlns:w10="urn:schemas-microsoft-com:office:word" xmlns:w="http://schemas.openxmlformats.org/wordprocessingml/2006/main" xmlns:w14="http://schemas.microsoft.com/office/word/2010/wordml" xmlns:w15="http://schemas.microsoft.com/office/word/2012/wordml" xmlns:wpg="http://schemas.microsoft.com/office/word/2010/wordprocessingGroup" xmlns:wpi="http://schemas.microsoft.com/office/word/2010/wordprocessingInk" xmlns:wne="http://schemas.microsoft.com/office/word/2006/wordml" xmlns:wps="http://schemas.microsoft.com/office/word/2010/wordprocessingShape" mc:Ignorable="w14 w15 wp14">
   <w:body>
     <w:p>
       <w:pPr>
@@ -216,28 +216,7 @@
           <w:rFonts w:ascii="Times New Roman" w:hAnsi="Times New Roman" w:cs="Times New Roman"/>
           <w:lang w:val="en-US"/>
         </w:rPr>
-        <w:t>Ash</w:t>
-      </w:r>
-      <w:r>
-        <w:rPr>
-          <w:rFonts w:ascii="Times New Roman" w:hAnsi="Times New Roman" w:cs="Times New Roman"/>
-          <w:lang w:val="en-US"/>
-        </w:rPr>
-        <w:t>ley</w:t>
-      </w:r>
-      <w:r>
-        <w:rPr>
-          <w:rFonts w:ascii="Times New Roman" w:hAnsi="Times New Roman" w:cs="Times New Roman"/>
-          <w:lang w:val="en-US"/>
-        </w:rPr>
-        <w:t xml:space="preserve"> </w:t>
-      </w:r>
-      <w:r>
-        <w:rPr>
-          <w:rFonts w:ascii="Times New Roman" w:hAnsi="Times New Roman" w:cs="Times New Roman"/>
-          <w:lang w:val="en-US"/>
-        </w:rPr>
-        <w:t>Sanders-Jackson</w:t>
+        <w:t>Ashley Sanders-Jackson</w:t>
       </w:r>
       <m:oMath>
         <m:sSup>
@@ -374,6 +353,15 @@
           <w:szCs w:val="20"/>
           <w:lang w:val="en-US"/>
         </w:rPr>
+        <w:t>(kalvas@kss.zcu.cz)</w:t>
+      </w:r>
+      <w:r>
+        <w:rPr>
+          <w:rFonts w:ascii="Times New Roman" w:hAnsi="Times New Roman" w:cs="Times New Roman"/>
+          <w:sz w:val="20"/>
+          <w:szCs w:val="20"/>
+          <w:lang w:val="en-US"/>
+        </w:rPr>
         <w:br/>
       </w:r>
       <m:oMath>
@@ -512,25 +500,7 @@
           <w:szCs w:val="20"/>
           <w:lang w:val="en-US"/>
         </w:rPr>
-        <w:t>Independent researcher</w:t>
-      </w:r>
-      <w:r>
-        <w:rPr>
-          <w:rFonts w:ascii="Times New Roman" w:hAnsi="Times New Roman" w:cs="Times New Roman"/>
-          <w:sz w:val="20"/>
-          <w:szCs w:val="20"/>
-          <w:lang w:val="en-US"/>
-        </w:rPr>
-        <w:t xml:space="preserve">, </w:t>
-      </w:r>
-      <w:r>
-        <w:rPr>
-          <w:rFonts w:ascii="Times New Roman" w:hAnsi="Times New Roman" w:cs="Times New Roman"/>
-          <w:sz w:val="20"/>
-          <w:szCs w:val="20"/>
-          <w:lang w:val="en-US"/>
-        </w:rPr>
-        <w:t>India</w:t>
+        <w:t>Independent researcher, India</w:t>
       </w:r>
       <w:r>
         <w:rPr>
@@ -587,7 +557,7 @@
                 <w:szCs w:val="20"/>
                 <w:lang w:val="en-US"/>
               </w:rPr>
-              <m:t>2</m:t>
+              <m:t>4</m:t>
             </m:r>
           </m:sup>
         </m:sSup>
@@ -599,16 +569,7 @@
           <w:szCs w:val="20"/>
           <w:lang w:val="en-US"/>
         </w:rPr>
-        <w:t>Michigan</w:t>
-      </w:r>
-      <w:r>
-        <w:rPr>
-          <w:rFonts w:ascii="Times New Roman" w:hAnsi="Times New Roman" w:cs="Times New Roman"/>
-          <w:sz w:val="20"/>
-          <w:szCs w:val="20"/>
-          <w:lang w:val="en-US"/>
-        </w:rPr>
-        <w:t xml:space="preserve"> State University</w:t>
+        <w:t>Michigan State University</w:t>
       </w:r>
       <w:r>
         <w:rPr>
@@ -626,18 +587,7 @@
           <w:szCs w:val="20"/>
           <w:lang w:val="en-US"/>
         </w:rPr>
-        <w:t>426 Auditorium Rd.</w:t>
-      </w:r>
-      <w:bookmarkStart w:id="0" w:name="_GoBack"/>
-      <w:bookmarkEnd w:id="0"/>
-      <w:r>
-        <w:rPr>
-          <w:rFonts w:ascii="Times New Roman" w:hAnsi="Times New Roman" w:cs="Times New Roman"/>
-          <w:sz w:val="20"/>
-          <w:szCs w:val="20"/>
-          <w:lang w:val="en-US"/>
-        </w:rPr>
-        <w:t>, East Lansing, MI</w:t>
+        <w:t>426 Auditorium Rd., East Lansing, MI</w:t>
       </w:r>
       <w:r>
         <w:rPr>
@@ -706,94 +656,7 @@
           <w:szCs w:val="20"/>
           <w:lang w:val="en-US"/>
         </w:rPr>
-        <w:lastRenderedPageBreak/>
-        <w:t xml:space="preserve">Use this template to prepare your abstract. </w:t>
-      </w:r>
-      <w:r>
-        <w:rPr>
-          <w:rFonts w:ascii="Times New Roman" w:hAnsi="Times New Roman" w:cs="Times New Roman"/>
-          <w:b/>
-          <w:iCs/>
-          <w:sz w:val="20"/>
-          <w:szCs w:val="20"/>
-          <w:lang w:val="en-US"/>
-        </w:rPr>
-        <w:t xml:space="preserve">The length of the </w:t>
-      </w:r>
-      <w:r>
-        <w:rPr>
-          <w:rFonts w:ascii="Times New Roman" w:hAnsi="Times New Roman" w:cs="Times New Roman"/>
-          <w:b/>
-          <w:iCs/>
-          <w:sz w:val="20"/>
-          <w:szCs w:val="20"/>
-          <w:lang w:val="en-US"/>
-        </w:rPr>
-        <w:t xml:space="preserve">document must be of </w:t>
-      </w:r>
-      <w:r>
-        <w:rPr>
-          <w:rFonts w:ascii="Times New Roman" w:hAnsi="Times New Roman" w:cs="Times New Roman"/>
-          <w:b/>
-          <w:iCs/>
-          <w:sz w:val="20"/>
-          <w:szCs w:val="20"/>
-          <w:u w:val="single"/>
-          <w:lang w:val="en-US"/>
-        </w:rPr>
-        <w:t>one page</w:t>
-      </w:r>
-      <w:r>
-        <w:rPr>
-          <w:rFonts w:ascii="Times New Roman" w:hAnsi="Times New Roman" w:cs="Times New Roman"/>
-          <w:b/>
-          <w:iCs/>
-          <w:sz w:val="20"/>
-          <w:szCs w:val="20"/>
-          <w:lang w:val="en-US"/>
-        </w:rPr>
-        <w:t xml:space="preserve"> and it must contain</w:t>
-      </w:r>
-      <w:r>
-        <w:rPr>
-          <w:rFonts w:ascii="Times New Roman" w:hAnsi="Times New Roman" w:cs="Times New Roman"/>
-          <w:b/>
-          <w:iCs/>
-          <w:sz w:val="20"/>
-          <w:szCs w:val="20"/>
-          <w:lang w:val="en-US"/>
-        </w:rPr>
-        <w:t xml:space="preserve"> at least</w:t>
-      </w:r>
-      <w:r>
-        <w:rPr>
-          <w:rFonts w:ascii="Times New Roman" w:hAnsi="Times New Roman" w:cs="Times New Roman"/>
-          <w:b/>
-          <w:iCs/>
-          <w:sz w:val="20"/>
-          <w:szCs w:val="20"/>
-          <w:lang w:val="en-US"/>
-        </w:rPr>
-        <w:t xml:space="preserve"> one figure</w:t>
-      </w:r>
-      <w:r>
-        <w:rPr>
-          <w:rFonts w:ascii="Times New Roman" w:hAnsi="Times New Roman" w:cs="Times New Roman"/>
-          <w:sz w:val="20"/>
-          <w:szCs w:val="20"/>
-          <w:lang w:val="en-US"/>
-        </w:rPr>
-        <w:t xml:space="preserve">. You can add references following standard formats [1, 2]. Figures must be included in </w:t>
-      </w:r>
-      <w:r>
-        <w:rPr>
-          <w:rFonts w:ascii="Times New Roman" w:hAnsi="Times New Roman" w:cs="Times New Roman"/>
-          <w:i/>
-          <w:sz w:val="20"/>
-          <w:szCs w:val="20"/>
-          <w:lang w:val="en-US"/>
-        </w:rPr>
-        <w:t>pdf</w:t>
+        <w:t>In the paper we present our preliminary investigations on effect</w:t>
       </w:r>
       <w:r>
         <w:rPr>
@@ -811,124 +674,7 @@
           <w:szCs w:val="20"/>
           <w:lang w:val="en-US"/>
         </w:rPr>
-        <w:t xml:space="preserve">(see Fig. 1 for an example). You can type inline equations </w:t>
-      </w:r>
-      <m:oMath>
-        <m:sSub>
-          <m:sSubPr>
-            <m:ctrlPr>
-              <w:rPr>
-                <w:rFonts w:ascii="Cambria Math" w:hAnsi="Cambria Math" w:cs="Times New Roman"/>
-                <w:sz w:val="20"/>
-                <w:szCs w:val="20"/>
-                <w:lang w:val="en-US"/>
-              </w:rPr>
-            </m:ctrlPr>
-          </m:sSubPr>
-          <m:e>
-            <m:r>
-              <w:rPr>
-                <w:rFonts w:ascii="Cambria Math" w:hAnsi="Cambria Math" w:cs="Times New Roman"/>
-                <w:sz w:val="20"/>
-                <w:szCs w:val="20"/>
-                <w:lang w:val="en-US"/>
-              </w:rPr>
-              <m:t>E</m:t>
-            </m:r>
-          </m:e>
-          <m:sub>
-            <m:r>
-              <w:rPr>
-                <w:rFonts w:ascii="Cambria Math" w:hAnsi="Cambria Math" w:cs="Times New Roman"/>
-                <w:sz w:val="20"/>
-                <w:szCs w:val="20"/>
-                <w:lang w:val="en-US"/>
-              </w:rPr>
-              <m:t>n</m:t>
-            </m:r>
-          </m:sub>
-        </m:sSub>
-        <m:r>
-          <m:rPr>
-            <m:sty m:val="p"/>
-          </m:rPr>
-          <w:rPr>
-            <w:rFonts w:ascii="Cambria Math" w:hAnsi="Cambria Math" w:cs="Times New Roman"/>
-            <w:sz w:val="20"/>
-            <w:szCs w:val="20"/>
-            <w:lang w:val="en-US"/>
-          </w:rPr>
-          <m:t>=</m:t>
-        </m:r>
-        <m:r>
-          <w:rPr>
-            <w:rFonts w:ascii="Cambria Math" w:hAnsi="Cambria Math" w:cs="Times New Roman"/>
-            <w:sz w:val="20"/>
-            <w:szCs w:val="20"/>
-            <w:lang w:val="en-US"/>
-          </w:rPr>
-          <m:t>ℏω</m:t>
-        </m:r>
-        <m:r>
-          <m:rPr>
-            <m:sty m:val="p"/>
-          </m:rPr>
-          <w:rPr>
-            <w:rFonts w:ascii="Cambria Math" w:hAnsi="Cambria Math" w:cs="Times New Roman"/>
-            <w:sz w:val="20"/>
-            <w:szCs w:val="20"/>
-            <w:lang w:val="en-US"/>
-          </w:rPr>
-          <m:t>(</m:t>
-        </m:r>
-        <m:r>
-          <w:rPr>
-            <w:rFonts w:ascii="Cambria Math" w:hAnsi="Cambria Math" w:cs="Times New Roman"/>
-            <w:sz w:val="20"/>
-            <w:szCs w:val="20"/>
-            <w:lang w:val="en-US"/>
-          </w:rPr>
-          <m:t>n+</m:t>
-        </m:r>
-        <m:r>
-          <m:rPr>
-            <m:sty m:val="p"/>
-          </m:rPr>
-          <w:rPr>
-            <w:rFonts w:ascii="Cambria Math" w:hAnsi="Cambria Math" w:cs="Times New Roman"/>
-            <w:sz w:val="20"/>
-            <w:szCs w:val="20"/>
-            <w:lang w:val="en-US"/>
-          </w:rPr>
-          <m:t>1/2)</m:t>
-        </m:r>
-      </m:oMath>
-      <w:r>
-        <w:rPr>
-          <w:rFonts w:ascii="Times New Roman" w:hAnsi="Times New Roman" w:cs="Times New Roman"/>
-          <w:sz w:val="20"/>
-          <w:szCs w:val="20"/>
-          <w:lang w:val="en-US"/>
-        </w:rPr>
-        <w:t>, and also displayed equatio</w:t>
-      </w:r>
-      <w:r>
-        <w:rPr>
-          <w:rFonts w:ascii="Times New Roman" w:hAnsi="Times New Roman" w:cs="Times New Roman"/>
-          <w:sz w:val="20"/>
-          <w:szCs w:val="20"/>
-          <w:lang w:val="en-US"/>
-        </w:rPr>
-        <w:t>n</w:t>
-      </w:r>
-      <w:r>
-        <w:rPr>
-          <w:rFonts w:ascii="Times New Roman" w:hAnsi="Times New Roman" w:cs="Times New Roman"/>
-          <w:sz w:val="20"/>
-          <w:szCs w:val="20"/>
-          <w:lang w:val="en-US"/>
-        </w:rPr>
-        <w:t xml:space="preserve">s </w:t>
+        <w:t>of accessibility of attitudes on dynamics of opinion polarization. Besides other effects the accessibility of attitude provides a weight for respective opinion dimension and that shapes the opinion space where the polarization process happens. This also means that agents with different accessibilities of their attitudes will see the shared opinion space differently. The opinion weight for the attitude with highest accessibility is 1, for other opinions are weights given by the equation:</w:t>
       </w:r>
     </w:p>
     <w:tbl>
@@ -994,7 +740,7 @@
                         <w:szCs w:val="20"/>
                         <w:lang w:val="en-US"/>
                       </w:rPr>
-                      <m:t>E</m:t>
+                      <m:t>Opinion</m:t>
                     </m:r>
                   </m:e>
                   <m:sub>
@@ -1021,15 +767,6 @@
                   </w:rPr>
                   <m:t>=</m:t>
                 </m:r>
-                <m:r>
-                  <w:rPr>
-                    <w:rFonts w:ascii="Cambria Math" w:hAnsi="Cambria Math" w:cs="Times New Roman"/>
-                    <w:sz w:val="20"/>
-                    <w:szCs w:val="20"/>
-                    <w:lang w:val="en-US"/>
-                  </w:rPr>
-                  <m:t>ℏω</m:t>
-                </m:r>
                 <m:d>
                   <m:dPr>
                     <m:ctrlPr>
@@ -1042,15 +779,6 @@
                     </m:ctrlPr>
                   </m:dPr>
                   <m:e>
-                    <m:r>
-                      <w:rPr>
-                        <w:rFonts w:ascii="Cambria Math" w:hAnsi="Cambria Math" w:cs="Times New Roman"/>
-                        <w:sz w:val="20"/>
-                        <w:szCs w:val="20"/>
-                        <w:lang w:val="en-US"/>
-                      </w:rPr>
-                      <m:t>n+</m:t>
-                    </m:r>
                     <m:f>
                       <m:fPr>
                         <m:ctrlPr>
@@ -1063,47 +791,88 @@
                         </m:ctrlPr>
                       </m:fPr>
                       <m:num>
-                        <m:r>
-                          <m:rPr>
-                            <m:sty m:val="p"/>
-                          </m:rPr>
-                          <w:rPr>
-                            <w:rFonts w:ascii="Cambria Math" w:hAnsi="Cambria Math" w:cs="Times New Roman"/>
-                            <w:sz w:val="20"/>
-                            <w:szCs w:val="20"/>
-                            <w:lang w:val="en-US"/>
-                          </w:rPr>
-                          <m:t>1</m:t>
-                        </m:r>
+                        <m:sSub>
+                          <m:sSubPr>
+                            <m:ctrlPr>
+                              <w:rPr>
+                                <w:rFonts w:ascii="Cambria Math" w:hAnsi="Cambria Math" w:cs="Times New Roman"/>
+                                <w:sz w:val="20"/>
+                                <w:szCs w:val="20"/>
+                                <w:lang w:val="en-US"/>
+                              </w:rPr>
+                            </m:ctrlPr>
+                          </m:sSubPr>
+                          <m:e>
+                            <m:r>
+                              <w:rPr>
+                                <w:rFonts w:ascii="Cambria Math" w:hAnsi="Cambria Math" w:cs="Times New Roman"/>
+                                <w:sz w:val="20"/>
+                                <w:szCs w:val="20"/>
+                                <w:lang w:val="en-US"/>
+                              </w:rPr>
+                              <m:t>Accessibility</m:t>
+                            </m:r>
+                          </m:e>
+                          <m:sub>
+                            <m:r>
+                              <w:rPr>
+                                <w:rFonts w:ascii="Cambria Math" w:hAnsi="Cambria Math" w:cs="Times New Roman"/>
+                                <w:sz w:val="20"/>
+                                <w:szCs w:val="20"/>
+                                <w:lang w:val="en-US"/>
+                              </w:rPr>
+                              <m:t>n</m:t>
+                            </m:r>
+                          </m:sub>
+                        </m:sSub>
                       </m:num>
                       <m:den>
-                        <m:r>
-                          <m:rPr>
-                            <m:sty m:val="p"/>
-                          </m:rPr>
-                          <w:rPr>
-                            <w:rFonts w:ascii="Cambria Math" w:hAnsi="Cambria Math" w:cs="Times New Roman"/>
-                            <w:sz w:val="20"/>
-                            <w:szCs w:val="20"/>
-                            <w:lang w:val="en-US"/>
-                          </w:rPr>
-                          <m:t>2</m:t>
-                        </m:r>
+                        <m:sSub>
+                          <m:sSubPr>
+                            <m:ctrlPr>
+                              <w:rPr>
+                                <w:rFonts w:ascii="Cambria Math" w:hAnsi="Cambria Math" w:cs="Times New Roman"/>
+                                <w:sz w:val="20"/>
+                                <w:szCs w:val="20"/>
+                                <w:lang w:val="en-US"/>
+                              </w:rPr>
+                            </m:ctrlPr>
+                          </m:sSubPr>
+                          <m:e>
+                            <m:r>
+                              <w:rPr>
+                                <w:rFonts w:ascii="Cambria Math" w:hAnsi="Cambria Math" w:cs="Times New Roman"/>
+                                <w:sz w:val="20"/>
+                                <w:szCs w:val="20"/>
+                                <w:lang w:val="en-US"/>
+                              </w:rPr>
+                              <m:t>Accessibility</m:t>
+                            </m:r>
+                          </m:e>
+                          <m:sub>
+                            <m:r>
+                              <w:rPr>
+                                <w:rFonts w:ascii="Cambria Math" w:hAnsi="Cambria Math" w:cs="Times New Roman"/>
+                                <w:sz w:val="20"/>
+                                <w:szCs w:val="20"/>
+                                <w:lang w:val="en-US"/>
+                              </w:rPr>
+                              <m:t>max</m:t>
+                            </m:r>
+                          </m:sub>
+                        </m:sSub>
                       </m:den>
                     </m:f>
                   </m:e>
                 </m:d>
                 <m:r>
-                  <m:rPr>
-                    <m:sty m:val="p"/>
-                  </m:rPr>
                   <w:rPr>
                     <w:rFonts w:ascii="Cambria Math" w:hAnsi="Cambria Math" w:cs="Times New Roman"/>
                     <w:sz w:val="20"/>
                     <w:szCs w:val="20"/>
                     <w:lang w:val="en-US"/>
                   </w:rPr>
-                  <m:t>,</m:t>
+                  <m:t xml:space="preserve">. </m:t>
                 </m:r>
               </m:oMath>
             </m:oMathPara>
@@ -1159,479 +928,7 @@
           <w:szCs w:val="20"/>
           <w:lang w:val="en-US"/>
         </w:rPr>
-        <w:t xml:space="preserve">as in the case of Eq. (1). </w:t>
-      </w:r>
-      <w:r>
-        <w:rPr>
-          <w:rFonts w:ascii="Times New Roman" w:hAnsi="Times New Roman" w:cs="Times New Roman"/>
-          <w:sz w:val="20"/>
-          <w:szCs w:val="20"/>
-          <w:lang w:val="en-US"/>
-        </w:rPr>
-        <w:t>Th</w:t>
-      </w:r>
-      <w:r>
-        <w:rPr>
-          <w:rFonts w:ascii="Times New Roman" w:hAnsi="Times New Roman" w:cs="Times New Roman"/>
-          <w:sz w:val="20"/>
-          <w:szCs w:val="20"/>
-          <w:lang w:val="en-US"/>
-        </w:rPr>
-        <w:t>e equations are included within</w:t>
-      </w:r>
-      <w:r>
-        <w:rPr>
-          <w:rFonts w:ascii="Times New Roman" w:hAnsi="Times New Roman" w:cs="Times New Roman"/>
-          <w:sz w:val="20"/>
-          <w:szCs w:val="20"/>
-          <w:lang w:val="en-US"/>
-        </w:rPr>
-        <w:t xml:space="preserve"> a table, in which an object generated with the Equation Editor occupies one cell and the number (1) the other. Once </w:t>
-      </w:r>
-      <w:r>
-        <w:rPr>
-          <w:rFonts w:ascii="Times New Roman" w:hAnsi="Times New Roman" w:cs="Times New Roman"/>
-          <w:sz w:val="20"/>
-          <w:szCs w:val="20"/>
-          <w:lang w:val="en-US"/>
-        </w:rPr>
-        <w:t>written</w:t>
-      </w:r>
-      <w:r>
-        <w:rPr>
-          <w:rFonts w:ascii="Times New Roman" w:hAnsi="Times New Roman" w:cs="Times New Roman"/>
-          <w:sz w:val="20"/>
-          <w:szCs w:val="20"/>
-          <w:lang w:val="en-US"/>
-        </w:rPr>
-        <w:t xml:space="preserve"> the abstract, please save a pdf version and upload it in the easychair web page of </w:t>
-      </w:r>
-      <w:r>
-        <w:rPr>
-          <w:rFonts w:ascii="Times New Roman" w:hAnsi="Times New Roman" w:cs="Times New Roman"/>
-          <w:sz w:val="20"/>
-          <w:szCs w:val="20"/>
-          <w:lang w:val="en-US"/>
-        </w:rPr>
-        <w:t>CCS202</w:t>
-      </w:r>
-      <w:r>
-        <w:rPr>
-          <w:rFonts w:ascii="Times New Roman" w:hAnsi="Times New Roman" w:cs="Times New Roman"/>
-          <w:sz w:val="20"/>
-          <w:szCs w:val="20"/>
-          <w:lang w:val="en-US"/>
-        </w:rPr>
-        <w:t>2</w:t>
-      </w:r>
-      <w:r>
-        <w:rPr>
-          <w:rFonts w:ascii="Times New Roman" w:hAnsi="Times New Roman" w:cs="Times New Roman"/>
-          <w:sz w:val="20"/>
-          <w:szCs w:val="20"/>
-          <w:lang w:val="en-US"/>
-        </w:rPr>
-        <w:t xml:space="preserve"> [3]</w:t>
-      </w:r>
-      <w:r>
-        <w:rPr>
-          <w:rFonts w:ascii="Times New Roman" w:hAnsi="Times New Roman" w:cs="Times New Roman"/>
-          <w:sz w:val="20"/>
-          <w:szCs w:val="20"/>
-          <w:lang w:val="en-US"/>
-        </w:rPr>
-        <w:t>.</w:t>
-      </w:r>
-      <w:r>
-        <w:rPr>
-          <w:rFonts w:ascii="Times New Roman" w:hAnsi="Times New Roman" w:cs="Times New Roman"/>
-          <w:sz w:val="20"/>
-          <w:szCs w:val="20"/>
-          <w:lang w:val="en-US"/>
-        </w:rPr>
-        <w:t xml:space="preserve"> You can find the link and the instructions </w:t>
-      </w:r>
-      <w:r>
-        <w:rPr>
-          <w:rFonts w:ascii="Times New Roman" w:hAnsi="Times New Roman" w:cs="Times New Roman"/>
-          <w:sz w:val="20"/>
-          <w:szCs w:val="20"/>
-          <w:lang w:val="en-US"/>
-        </w:rPr>
-        <w:t>under the call for abstracts in</w:t>
-      </w:r>
-      <w:r>
-        <w:rPr>
-          <w:rFonts w:ascii="Times New Roman" w:hAnsi="Times New Roman" w:cs="Times New Roman"/>
-          <w:sz w:val="20"/>
-          <w:szCs w:val="20"/>
-          <w:lang w:val="en-US"/>
-        </w:rPr>
-        <w:t xml:space="preserve"> the </w:t>
-      </w:r>
-      <w:r>
-        <w:rPr>
-          <w:rFonts w:ascii="Times New Roman" w:hAnsi="Times New Roman" w:cs="Times New Roman"/>
-          <w:sz w:val="20"/>
-          <w:szCs w:val="20"/>
-          <w:lang w:val="en-US"/>
-        </w:rPr>
-        <w:t>CCS web [</w:t>
-      </w:r>
-      <w:r>
-        <w:rPr>
-          <w:rFonts w:ascii="Times New Roman" w:hAnsi="Times New Roman" w:cs="Times New Roman"/>
-          <w:sz w:val="20"/>
-          <w:szCs w:val="20"/>
-          <w:lang w:val="en-US"/>
-        </w:rPr>
-        <w:t>4</w:t>
-      </w:r>
-      <w:r>
-        <w:rPr>
-          <w:rFonts w:ascii="Times New Roman" w:hAnsi="Times New Roman" w:cs="Times New Roman"/>
-          <w:sz w:val="20"/>
-          <w:szCs w:val="20"/>
-          <w:lang w:val="en-US"/>
-        </w:rPr>
-        <w:t>].</w:t>
-      </w:r>
-      <w:r>
-        <w:rPr>
-          <w:rFonts w:ascii="Times New Roman" w:hAnsi="Times New Roman" w:cs="Times New Roman"/>
-          <w:sz w:val="20"/>
-          <w:szCs w:val="20"/>
-          <w:lang w:val="en-US"/>
-        </w:rPr>
-        <w:t xml:space="preserve"> </w:t>
-      </w:r>
-      <w:r>
-        <w:rPr>
-          <w:rFonts w:ascii="Times New Roman" w:hAnsi="Times New Roman" w:cs="Times New Roman"/>
-          <w:sz w:val="20"/>
-          <w:szCs w:val="20"/>
-          <w:lang w:val="en-US"/>
-        </w:rPr>
-        <w:t>The information you will be asked includes the names and emails of the authors, the presenting author, and the track of the conference you are submitting to. The list of tracks is:</w:t>
-      </w:r>
-    </w:p>
-    <w:p>
-      <w:pPr>
-        <w:pStyle w:val="Odstavecseseznamem"/>
-        <w:numPr>
-          <w:ilvl w:val="0"/>
-          <w:numId w:val="1"/>
-        </w:numPr>
-        <w:tabs>
-          <w:tab w:val="center" w:pos="4800"/>
-          <w:tab w:val="right" w:pos="9500"/>
-        </w:tabs>
-        <w:jc w:val="both"/>
-        <w:rPr>
-          <w:rFonts w:ascii="Times New Roman" w:hAnsi="Times New Roman" w:cs="Times New Roman"/>
-          <w:sz w:val="20"/>
-          <w:szCs w:val="20"/>
-          <w:lang w:val="en-US"/>
-        </w:rPr>
-      </w:pPr>
-      <w:r>
-        <w:rPr>
-          <w:rFonts w:ascii="Times New Roman" w:hAnsi="Times New Roman" w:cs="Times New Roman"/>
-          <w:sz w:val="20"/>
-          <w:szCs w:val="20"/>
-          <w:lang w:val="en-US"/>
-        </w:rPr>
-        <w:t>Foundations of Complex Systems. Basic Sciences. Quantum complexity;</w:t>
-      </w:r>
-    </w:p>
-    <w:p>
-      <w:pPr>
-        <w:pStyle w:val="Odstavecseseznamem"/>
-        <w:numPr>
-          <w:ilvl w:val="0"/>
-          <w:numId w:val="1"/>
-        </w:numPr>
-        <w:tabs>
-          <w:tab w:val="center" w:pos="4800"/>
-          <w:tab w:val="right" w:pos="9500"/>
-        </w:tabs>
-        <w:jc w:val="both"/>
-        <w:rPr>
-          <w:rFonts w:ascii="Times New Roman" w:hAnsi="Times New Roman" w:cs="Times New Roman"/>
-          <w:sz w:val="20"/>
-          <w:szCs w:val="20"/>
-          <w:lang w:val="en-US"/>
-        </w:rPr>
-      </w:pPr>
-      <w:r>
-        <w:rPr>
-          <w:rFonts w:ascii="Times New Roman" w:hAnsi="Times New Roman" w:cs="Times New Roman"/>
-          <w:sz w:val="20"/>
-          <w:szCs w:val="20"/>
-          <w:lang w:val="en-US"/>
-        </w:rPr>
-        <w:t>Complex Networks;</w:t>
-      </w:r>
-    </w:p>
-    <w:p>
-      <w:pPr>
-        <w:pStyle w:val="Odstavecseseznamem"/>
-        <w:numPr>
-          <w:ilvl w:val="0"/>
-          <w:numId w:val="1"/>
-        </w:numPr>
-        <w:tabs>
-          <w:tab w:val="center" w:pos="4800"/>
-          <w:tab w:val="right" w:pos="9500"/>
-        </w:tabs>
-        <w:jc w:val="both"/>
-        <w:rPr>
-          <w:rFonts w:ascii="Times New Roman" w:hAnsi="Times New Roman" w:cs="Times New Roman"/>
-          <w:sz w:val="20"/>
-          <w:szCs w:val="20"/>
-          <w:lang w:val="en-US"/>
-        </w:rPr>
-      </w:pPr>
-      <w:r>
-        <w:rPr>
-          <w:rFonts w:ascii="Times New Roman" w:hAnsi="Times New Roman" w:cs="Times New Roman"/>
-          <w:sz w:val="20"/>
-          <w:szCs w:val="20"/>
-          <w:lang w:val="en-US"/>
-        </w:rPr>
-        <w:t>Data Science, Machine Learning and Artificial Intelligence in the context of Complex Systems;</w:t>
-      </w:r>
-    </w:p>
-    <w:p>
-      <w:pPr>
-        <w:pStyle w:val="Odstavecseseznamem"/>
-        <w:numPr>
-          <w:ilvl w:val="0"/>
-          <w:numId w:val="1"/>
-        </w:numPr>
-        <w:tabs>
-          <w:tab w:val="center" w:pos="4800"/>
-          <w:tab w:val="right" w:pos="9500"/>
-        </w:tabs>
-        <w:jc w:val="both"/>
-        <w:rPr>
-          <w:rFonts w:ascii="Times New Roman" w:hAnsi="Times New Roman" w:cs="Times New Roman"/>
-          <w:sz w:val="20"/>
-          <w:szCs w:val="20"/>
-          <w:lang w:val="en-US"/>
-        </w:rPr>
-      </w:pPr>
-      <w:r>
-        <w:rPr>
-          <w:rFonts w:ascii="Times New Roman" w:hAnsi="Times New Roman" w:cs="Times New Roman"/>
-          <w:sz w:val="20"/>
-          <w:szCs w:val="20"/>
-          <w:lang w:val="en-US"/>
-        </w:rPr>
-        <w:t>Computation and information processing in complex systems;</w:t>
-      </w:r>
-    </w:p>
-    <w:p>
-      <w:pPr>
-        <w:pStyle w:val="Odstavecseseznamem"/>
-        <w:numPr>
-          <w:ilvl w:val="0"/>
-          <w:numId w:val="1"/>
-        </w:numPr>
-        <w:tabs>
-          <w:tab w:val="center" w:pos="4800"/>
-          <w:tab w:val="right" w:pos="9500"/>
-        </w:tabs>
-        <w:jc w:val="both"/>
-        <w:rPr>
-          <w:rFonts w:ascii="Times New Roman" w:hAnsi="Times New Roman" w:cs="Times New Roman"/>
-          <w:sz w:val="20"/>
-          <w:szCs w:val="20"/>
-          <w:lang w:val="en-US"/>
-        </w:rPr>
-      </w:pPr>
-      <w:r>
-        <w:rPr>
-          <w:rFonts w:ascii="Times New Roman" w:hAnsi="Times New Roman" w:cs="Times New Roman"/>
-          <w:sz w:val="20"/>
-          <w:szCs w:val="20"/>
-          <w:lang w:val="en-US"/>
-        </w:rPr>
-        <w:t>Economics and Finance;</w:t>
-      </w:r>
-    </w:p>
-    <w:p>
-      <w:pPr>
-        <w:pStyle w:val="Odstavecseseznamem"/>
-        <w:numPr>
-          <w:ilvl w:val="0"/>
-          <w:numId w:val="1"/>
-        </w:numPr>
-        <w:tabs>
-          <w:tab w:val="center" w:pos="4800"/>
-          <w:tab w:val="right" w:pos="9500"/>
-        </w:tabs>
-        <w:jc w:val="both"/>
-        <w:rPr>
-          <w:rFonts w:ascii="Times New Roman" w:hAnsi="Times New Roman" w:cs="Times New Roman"/>
-          <w:sz w:val="20"/>
-          <w:szCs w:val="20"/>
-          <w:lang w:val="en-US"/>
-        </w:rPr>
-      </w:pPr>
-      <w:r>
-        <w:rPr>
-          <w:rFonts w:ascii="Times New Roman" w:hAnsi="Times New Roman" w:cs="Times New Roman"/>
-          <w:sz w:val="20"/>
-          <w:szCs w:val="20"/>
-          <w:lang w:val="en-US"/>
-        </w:rPr>
-        <w:t>Social systems;</w:t>
-      </w:r>
-    </w:p>
-    <w:p>
-      <w:pPr>
-        <w:pStyle w:val="Odstavecseseznamem"/>
-        <w:numPr>
-          <w:ilvl w:val="0"/>
-          <w:numId w:val="1"/>
-        </w:numPr>
-        <w:tabs>
-          <w:tab w:val="center" w:pos="4800"/>
-          <w:tab w:val="right" w:pos="9500"/>
-        </w:tabs>
-        <w:jc w:val="both"/>
-        <w:rPr>
-          <w:rFonts w:ascii="Times New Roman" w:hAnsi="Times New Roman" w:cs="Times New Roman"/>
-          <w:sz w:val="20"/>
-          <w:szCs w:val="20"/>
-          <w:lang w:val="en-US"/>
-        </w:rPr>
-      </w:pPr>
-      <w:r>
-        <w:rPr>
-          <w:rFonts w:ascii="Times New Roman" w:hAnsi="Times New Roman" w:cs="Times New Roman"/>
-          <w:sz w:val="20"/>
-          <w:szCs w:val="20"/>
-          <w:lang w:val="en-US"/>
-        </w:rPr>
-        <w:t>Ecological systems;</w:t>
-      </w:r>
-    </w:p>
-    <w:p>
-      <w:pPr>
-        <w:pStyle w:val="Odstavecseseznamem"/>
-        <w:numPr>
-          <w:ilvl w:val="0"/>
-          <w:numId w:val="1"/>
-        </w:numPr>
-        <w:tabs>
-          <w:tab w:val="center" w:pos="4800"/>
-          <w:tab w:val="right" w:pos="9500"/>
-        </w:tabs>
-        <w:jc w:val="both"/>
-        <w:rPr>
-          <w:rFonts w:ascii="Times New Roman" w:hAnsi="Times New Roman" w:cs="Times New Roman"/>
-          <w:sz w:val="20"/>
-          <w:szCs w:val="20"/>
-          <w:lang w:val="en-US"/>
-        </w:rPr>
-      </w:pPr>
-      <w:r>
-        <w:rPr>
-          <w:rFonts w:ascii="Times New Roman" w:hAnsi="Times New Roman" w:cs="Times New Roman"/>
-          <w:sz w:val="20"/>
-          <w:szCs w:val="20"/>
-          <w:lang w:val="en-US"/>
-        </w:rPr>
-        <w:t>Cognition, psychology and neurosciences;</w:t>
-      </w:r>
-    </w:p>
-    <w:p>
-      <w:pPr>
-        <w:pStyle w:val="Odstavecseseznamem"/>
-        <w:numPr>
-          <w:ilvl w:val="0"/>
-          <w:numId w:val="1"/>
-        </w:numPr>
-        <w:tabs>
-          <w:tab w:val="center" w:pos="4800"/>
-          <w:tab w:val="right" w:pos="9500"/>
-        </w:tabs>
-        <w:jc w:val="both"/>
-        <w:rPr>
-          <w:rFonts w:ascii="Times New Roman" w:hAnsi="Times New Roman" w:cs="Times New Roman"/>
-          <w:sz w:val="20"/>
-          <w:szCs w:val="20"/>
-          <w:lang w:val="en-US"/>
-        </w:rPr>
-      </w:pPr>
-      <w:r>
-        <w:rPr>
-          <w:rFonts w:ascii="Times New Roman" w:hAnsi="Times New Roman" w:cs="Times New Roman"/>
-          <w:sz w:val="20"/>
-          <w:szCs w:val="20"/>
-          <w:lang w:val="en-US"/>
-        </w:rPr>
-        <w:t>Complexity in Biology and Health Sciences;</w:t>
-      </w:r>
-    </w:p>
-    <w:p>
-      <w:pPr>
-        <w:pStyle w:val="Odstavecseseznamem"/>
-        <w:numPr>
-          <w:ilvl w:val="0"/>
-          <w:numId w:val="1"/>
-        </w:numPr>
-        <w:tabs>
-          <w:tab w:val="center" w:pos="4800"/>
-          <w:tab w:val="right" w:pos="9500"/>
-        </w:tabs>
-        <w:jc w:val="both"/>
-        <w:rPr>
-          <w:rFonts w:ascii="Times New Roman" w:hAnsi="Times New Roman" w:cs="Times New Roman"/>
-          <w:sz w:val="20"/>
-          <w:szCs w:val="20"/>
-          <w:lang w:val="en-US"/>
-        </w:rPr>
-      </w:pPr>
-      <w:r>
-        <w:rPr>
-          <w:rFonts w:ascii="Times New Roman" w:hAnsi="Times New Roman" w:cs="Times New Roman"/>
-          <w:sz w:val="20"/>
-          <w:szCs w:val="20"/>
-          <w:lang w:val="en-US"/>
-        </w:rPr>
-        <w:t>City Science, Mobility and Transport;</w:t>
-      </w:r>
-    </w:p>
-    <w:p>
-      <w:pPr>
-        <w:pStyle w:val="Odstavecseseznamem"/>
-        <w:numPr>
-          <w:ilvl w:val="0"/>
-          <w:numId w:val="1"/>
-        </w:numPr>
-        <w:tabs>
-          <w:tab w:val="center" w:pos="4800"/>
-          <w:tab w:val="right" w:pos="9500"/>
-        </w:tabs>
-        <w:jc w:val="both"/>
-        <w:rPr>
-          <w:rFonts w:ascii="Times New Roman" w:hAnsi="Times New Roman" w:cs="Times New Roman"/>
-          <w:sz w:val="20"/>
-          <w:szCs w:val="20"/>
-          <w:lang w:val="en-US"/>
-        </w:rPr>
-      </w:pPr>
-      <w:r>
-        <w:rPr>
-          <w:rFonts w:ascii="Times New Roman" w:hAnsi="Times New Roman" w:cs="Times New Roman"/>
-          <w:sz w:val="20"/>
-          <w:szCs w:val="20"/>
-          <w:lang w:val="en-US"/>
-        </w:rPr>
-        <w:t>Energy, Environment, Sustainability, Climate and Global change.</w:t>
+        <w:t>While many opinion dynamics models study ‘what does happen at the pitch’ we studied here how accessibility does ‘shape the pitch’ and how it does affect respective processes studied in the field of opinion dynamics. The studied effect we call ‘accessibility shaping effect’.</w:t>
       </w:r>
     </w:p>
     <w:p>
@@ -1656,175 +953,7 @@
           <w:szCs w:val="20"/>
           <w:lang w:val="en-US"/>
         </w:rPr>
-        <w:t>New paragra</w:t>
-      </w:r>
-      <w:r>
-        <w:rPr>
-          <w:rFonts w:ascii="Times New Roman" w:hAnsi="Times New Roman" w:cs="Times New Roman"/>
-          <w:sz w:val="20"/>
-          <w:szCs w:val="20"/>
-          <w:lang w:val="en-US"/>
-        </w:rPr>
-        <w:t>p</w:t>
-      </w:r>
-      <w:r>
-        <w:rPr>
-          <w:rFonts w:ascii="Times New Roman" w:hAnsi="Times New Roman" w:cs="Times New Roman"/>
-          <w:sz w:val="20"/>
-          <w:szCs w:val="20"/>
-          <w:lang w:val="en-US"/>
-        </w:rPr>
-        <w:t>hs should be slightly indented (0,5cm)</w:t>
-      </w:r>
-      <w:r>
-        <w:rPr>
-          <w:rFonts w:ascii="Times New Roman" w:hAnsi="Times New Roman" w:cs="Times New Roman"/>
-          <w:sz w:val="20"/>
-          <w:szCs w:val="20"/>
-          <w:lang w:val="en-US"/>
-        </w:rPr>
-        <w:t xml:space="preserve">. You can </w:t>
-      </w:r>
-      <w:r>
-        <w:rPr>
-          <w:rFonts w:ascii="Times New Roman" w:hAnsi="Times New Roman" w:cs="Times New Roman"/>
-          <w:sz w:val="20"/>
-          <w:szCs w:val="20"/>
-          <w:lang w:val="en-US"/>
-        </w:rPr>
-        <w:t>continue writing new text and including new equations</w:t>
-      </w:r>
-    </w:p>
-    <w:tbl>
-      <w:tblPr>
-        <w:tblStyle w:val="Mkatabulky"/>
-        <w:tblW w:w="5534" w:type="dxa"/>
-        <w:tblInd w:w="-572" w:type="dxa"/>
-        <w:tblBorders>
-          <w:top w:val="none" w:sz="0" w:space="0" w:color="auto"/>
-          <w:left w:val="none" w:sz="0" w:space="0" w:color="auto"/>
-          <w:bottom w:val="none" w:sz="0" w:space="0" w:color="auto"/>
-          <w:right w:val="none" w:sz="0" w:space="0" w:color="auto"/>
-          <w:insideH w:val="none" w:sz="0" w:space="0" w:color="auto"/>
-          <w:insideV w:val="none" w:sz="0" w:space="0" w:color="auto"/>
-        </w:tblBorders>
-        <w:tblLook w:val="04A0" w:firstRow="1" w:lastRow="0" w:firstColumn="1" w:lastColumn="0" w:noHBand="0" w:noVBand="1"/>
-      </w:tblPr>
-      <w:tblGrid>
-        <w:gridCol w:w="4800"/>
-        <w:gridCol w:w="734"/>
-      </w:tblGrid>
-      <w:tr>
-        <w:trPr>
-          <w:trHeight w:val="308"/>
-        </w:trPr>
-        <w:tc>
-          <w:tcPr>
-            <w:tcW w:w="5108" w:type="dxa"/>
-            <w:vAlign w:val="center"/>
-          </w:tcPr>
-          <w:p>
-            <w:pPr>
-              <w:ind w:firstLine="284"/>
-              <w:jc w:val="both"/>
-              <w:rPr>
-                <w:rFonts w:ascii="Times New Roman" w:hAnsi="Times New Roman" w:cs="Times New Roman"/>
-                <w:sz w:val="20"/>
-                <w:szCs w:val="20"/>
-                <w:lang w:val="en-US"/>
-              </w:rPr>
-            </w:pPr>
-            <m:oMathPara>
-              <m:oMathParaPr>
-                <m:jc m:val="center"/>
-              </m:oMathParaPr>
-              <m:oMath>
-                <m:r>
-                  <m:rPr>
-                    <m:sty m:val="p"/>
-                  </m:rPr>
-                  <w:rPr>
-                    <w:rFonts w:ascii="Cambria Math" w:hAnsi="Cambria Math" w:cs="Times New Roman"/>
-                    <w:sz w:val="20"/>
-                    <w:szCs w:val="20"/>
-                    <w:lang w:val="en-US"/>
-                  </w:rPr>
-                  <m:t>ϕ=</m:t>
-                </m:r>
-                <m:r>
-                  <w:rPr>
-                    <w:rFonts w:ascii="Cambria Math" w:hAnsi="Cambria Math" w:cs="Times New Roman"/>
-                    <w:sz w:val="20"/>
-                    <w:szCs w:val="20"/>
-                    <w:lang w:val="en-US"/>
-                  </w:rPr>
-                  <m:t>mψ.</m:t>
-                </m:r>
-              </m:oMath>
-            </m:oMathPara>
-          </w:p>
-        </w:tc>
-        <w:tc>
-          <w:tcPr>
-            <w:tcW w:w="426" w:type="dxa"/>
-            <w:vAlign w:val="center"/>
-          </w:tcPr>
-          <w:p>
-            <w:pPr>
-              <w:ind w:firstLine="284"/>
-              <w:jc w:val="right"/>
-              <w:rPr>
-                <w:rFonts w:ascii="Times New Roman" w:hAnsi="Times New Roman" w:cs="Times New Roman"/>
-                <w:sz w:val="20"/>
-                <w:szCs w:val="20"/>
-                <w:lang w:val="en-US"/>
-              </w:rPr>
-            </w:pPr>
-            <w:r>
-              <w:rPr>
-                <w:rFonts w:ascii="Times New Roman" w:hAnsi="Times New Roman" w:cs="Times New Roman"/>
-                <w:sz w:val="20"/>
-                <w:szCs w:val="20"/>
-                <w:lang w:val="en-US"/>
-              </w:rPr>
-              <w:t>(2)</w:t>
-            </w:r>
-          </w:p>
-        </w:tc>
-      </w:tr>
-    </w:tbl>
-    <w:p>
-      <w:pPr>
-        <w:tabs>
-          <w:tab w:val="center" w:pos="4800"/>
-          <w:tab w:val="right" w:pos="9500"/>
-        </w:tabs>
-        <w:jc w:val="both"/>
-        <w:rPr>
-          <w:rFonts w:ascii="Times New Roman" w:hAnsi="Times New Roman" w:cs="Times New Roman"/>
-          <w:sz w:val="20"/>
-          <w:szCs w:val="20"/>
-          <w:lang w:val="en-US"/>
-        </w:rPr>
-      </w:pPr>
-      <w:r>
-        <w:rPr>
-          <w:rFonts w:ascii="Times New Roman" w:hAnsi="Times New Roman" w:cs="Times New Roman"/>
-          <w:sz w:val="20"/>
-          <w:szCs w:val="20"/>
-          <w:lang w:val="en-US"/>
-        </w:rPr>
-        <w:lastRenderedPageBreak/>
-        <w:t xml:space="preserve">Please, as before, use the table format and update the equation numbers as it may correspond. </w:t>
-      </w:r>
-      <w:r>
-        <w:rPr>
-          <w:rFonts w:ascii="Times New Roman" w:hAnsi="Times New Roman" w:cs="Times New Roman"/>
-          <w:sz w:val="20"/>
-          <w:szCs w:val="20"/>
-          <w:lang w:val="en-US"/>
-        </w:rPr>
-        <w:t xml:space="preserve"> </w:t>
+        <w:t>In present paper we show the ‘accessibility shaping effect’ on well-studied Hegselmann-Krause (HK) model of opinion dynamics. We used the version generalized for more than one opinion dimension. Obviously, in canonical one dimensional version there is no effect of opinion weights stemming from accessibility, the interesting effect might star at two and more dimensions. In more than one dimension might agents apply different weights on the opinion space, therefor see the shared space differently which might produce interesting ‘accessibility shaping effect’. How the different accessibilities of attitudes and therefore the shaping of opinion space might influence the HK model is illustrated in Fig. 1:</w:t>
       </w:r>
     </w:p>
     <w:p>
@@ -1845,210 +974,16 @@
       <w:r>
         <w:rPr>
           <w:rFonts w:ascii="Times New Roman" w:hAnsi="Times New Roman" w:cs="Times New Roman"/>
-          <w:sz w:val="20"/>
-          <w:szCs w:val="20"/>
-          <w:lang w:val="en-US"/>
-        </w:rPr>
-        <w:t xml:space="preserve">Figures must be included in </w:t>
-      </w:r>
-      <w:r>
-        <w:rPr>
-          <w:rFonts w:ascii="Times New Roman" w:hAnsi="Times New Roman" w:cs="Times New Roman"/>
-          <w:sz w:val="20"/>
-          <w:szCs w:val="20"/>
-          <w:lang w:val="en-US"/>
-        </w:rPr>
-        <w:t>vectorial (pdf, eps, etc) or non</w:t>
-      </w:r>
-      <w:r>
-        <w:rPr>
-          <w:rFonts w:ascii="Times New Roman" w:hAnsi="Times New Roman" w:cs="Times New Roman"/>
-          <w:sz w:val="20"/>
-          <w:szCs w:val="20"/>
-          <w:lang w:val="en-US"/>
-        </w:rPr>
-        <w:t>-</w:t>
-      </w:r>
-      <w:r>
-        <w:rPr>
-          <w:rFonts w:ascii="Times New Roman" w:hAnsi="Times New Roman" w:cs="Times New Roman"/>
-          <w:sz w:val="20"/>
-          <w:szCs w:val="20"/>
-          <w:lang w:val="en-US"/>
-        </w:rPr>
-        <w:t xml:space="preserve">vectorial (png, jpg, etc) </w:t>
-      </w:r>
-      <w:r>
-        <w:rPr>
-          <w:rFonts w:ascii="Times New Roman" w:hAnsi="Times New Roman" w:cs="Times New Roman"/>
-          <w:sz w:val="20"/>
-          <w:szCs w:val="20"/>
-          <w:lang w:val="en-US"/>
-        </w:rPr>
-        <w:t>format (see Fig. 1 for an example).</w:t>
-      </w:r>
-      <w:r>
-        <w:rPr>
-          <w:rFonts w:ascii="Times New Roman" w:hAnsi="Times New Roman" w:cs="Times New Roman"/>
-          <w:sz w:val="20"/>
-          <w:szCs w:val="20"/>
-          <w:lang w:val="en-US"/>
-        </w:rPr>
-        <w:t xml:space="preserve"> </w:t>
-      </w:r>
-      <w:r>
-        <w:rPr>
-          <w:rFonts w:ascii="Times New Roman" w:hAnsi="Times New Roman" w:cs="Times New Roman"/>
-          <w:sz w:val="20"/>
-          <w:szCs w:val="20"/>
-          <w:lang w:val="en-US"/>
-        </w:rPr>
-        <w:t xml:space="preserve">In this latter case, the resolution of the images should be as high as possible. 300 dpi would be optimal but it can be lower to avoid massive final pdf file sizes but never below 70 dpi. </w:t>
-      </w:r>
-      <w:r>
-        <w:rPr>
-          <w:rFonts w:ascii="Times New Roman" w:hAnsi="Times New Roman" w:cs="Times New Roman"/>
-          <w:sz w:val="20"/>
-          <w:szCs w:val="20"/>
-          <w:lang w:val="en-US"/>
-        </w:rPr>
-        <w:t xml:space="preserve">Note that at least one figure is required. </w:t>
-      </w:r>
-      <w:r>
-        <w:rPr>
-          <w:rFonts w:ascii="Times New Roman" w:hAnsi="Times New Roman" w:cs="Times New Roman"/>
-          <w:sz w:val="20"/>
-          <w:szCs w:val="20"/>
-          <w:lang w:val="en-US"/>
-        </w:rPr>
-        <w:t>The format of the references should follow the examples given</w:t>
-      </w:r>
-      <w:r>
-        <w:rPr>
-          <w:rFonts w:ascii="Times New Roman" w:hAnsi="Times New Roman" w:cs="Times New Roman"/>
-          <w:sz w:val="20"/>
-          <w:szCs w:val="20"/>
-          <w:lang w:val="en-US"/>
-        </w:rPr>
-        <w:t xml:space="preserve"> below</w:t>
-      </w:r>
-      <w:r>
-        <w:rPr>
-          <w:rFonts w:ascii="Times New Roman" w:hAnsi="Times New Roman" w:cs="Times New Roman"/>
-          <w:sz w:val="20"/>
-          <w:szCs w:val="20"/>
-          <w:lang w:val="en-US"/>
-        </w:rPr>
-        <w:t>, with the title of the paper</w:t>
-      </w:r>
-      <w:r>
-        <w:rPr>
-          <w:rFonts w:ascii="Times New Roman" w:hAnsi="Times New Roman" w:cs="Times New Roman"/>
-          <w:sz w:val="20"/>
-          <w:szCs w:val="20"/>
-          <w:lang w:val="en-US"/>
-        </w:rPr>
-        <w:t>s</w:t>
-      </w:r>
-      <w:r>
-        <w:rPr>
-          <w:rFonts w:ascii="Times New Roman" w:hAnsi="Times New Roman" w:cs="Times New Roman"/>
-          <w:sz w:val="20"/>
-          <w:szCs w:val="20"/>
-          <w:lang w:val="en-US"/>
-        </w:rPr>
-        <w:t xml:space="preserve"> </w:t>
-      </w:r>
-      <w:r>
-        <w:rPr>
-          <w:rFonts w:ascii="Times New Roman" w:hAnsi="Times New Roman" w:cs="Times New Roman"/>
-          <w:sz w:val="20"/>
-          <w:szCs w:val="20"/>
-          <w:lang w:val="en-US"/>
-        </w:rPr>
-        <w:t>as</w:t>
-      </w:r>
-      <w:r>
-        <w:rPr>
-          <w:rFonts w:ascii="Times New Roman" w:hAnsi="Times New Roman" w:cs="Times New Roman"/>
-          <w:sz w:val="20"/>
-          <w:szCs w:val="20"/>
-          <w:lang w:val="en-US"/>
-        </w:rPr>
-        <w:t xml:space="preserve"> optional</w:t>
-      </w:r>
-      <w:r>
-        <w:rPr>
-          <w:rFonts w:ascii="Times New Roman" w:hAnsi="Times New Roman" w:cs="Times New Roman"/>
-          <w:sz w:val="20"/>
-          <w:szCs w:val="20"/>
-          <w:lang w:val="en-US"/>
-        </w:rPr>
-        <w:t xml:space="preserve"> depending on space availability</w:t>
-      </w:r>
-      <w:r>
-        <w:rPr>
-          <w:rFonts w:ascii="Times New Roman" w:hAnsi="Times New Roman" w:cs="Times New Roman"/>
-          <w:sz w:val="20"/>
-          <w:szCs w:val="20"/>
-          <w:lang w:val="en-US"/>
-        </w:rPr>
-        <w:t xml:space="preserve">. </w:t>
-      </w:r>
-      <w:r>
-        <w:rPr>
-          <w:rFonts w:ascii="Times New Roman" w:hAnsi="Times New Roman" w:cs="Times New Roman"/>
-          <w:sz w:val="20"/>
-          <w:szCs w:val="20"/>
-          <w:lang w:val="en-US"/>
-        </w:rPr>
-        <w:t xml:space="preserve"> </w:t>
-      </w:r>
-    </w:p>
-    <w:p>
-      <w:pPr>
-        <w:tabs>
-          <w:tab w:val="center" w:pos="4800"/>
-          <w:tab w:val="right" w:pos="9500"/>
-        </w:tabs>
-        <w:ind w:firstLine="284"/>
-        <w:jc w:val="both"/>
-        <w:rPr>
-          <w:rFonts w:ascii="Times New Roman" w:hAnsi="Times New Roman" w:cs="Times New Roman"/>
-          <w:sz w:val="20"/>
-          <w:szCs w:val="20"/>
-          <w:lang w:val="en-US"/>
-        </w:rPr>
-      </w:pPr>
-    </w:p>
-    <w:p>
-      <w:pPr>
-        <w:tabs>
-          <w:tab w:val="center" w:pos="4800"/>
-          <w:tab w:val="right" w:pos="9500"/>
-        </w:tabs>
-        <w:ind w:firstLine="284"/>
-        <w:jc w:val="center"/>
-        <w:rPr>
-          <w:rFonts w:ascii="Times New Roman" w:hAnsi="Times New Roman" w:cs="Times New Roman"/>
-          <w:sz w:val="20"/>
-          <w:szCs w:val="20"/>
-          <w:lang w:val="en-US"/>
-        </w:rPr>
-      </w:pPr>
-      <w:r>
-        <w:rPr>
-          <w:rFonts w:ascii="Times New Roman" w:hAnsi="Times New Roman" w:cs="Times New Roman"/>
           <w:noProof/>
           <w:sz w:val="20"/>
           <w:szCs w:val="20"/>
           <w:lang w:val="cs-CZ" w:eastAsia="cs-CZ"/>
         </w:rPr>
         <w:drawing>
-          <wp:inline distT="0" distB="0" distL="0" distR="0" wp14:anchorId="5F48ADBD" wp14:editId="173B76A9">
-            <wp:extent cx="2520000" cy="2307600"/>
-            <wp:effectExtent l="0" t="0" r="0" b="3810"/>
-            <wp:docPr id="1" name="Picture 1"/>
+          <wp:inline distT="0" distB="0" distL="0" distR="0" wp14:anchorId="4CE52913" wp14:editId="0E659C3E">
+            <wp:extent cx="3061335" cy="3096260"/>
+            <wp:effectExtent l="0" t="0" r="5715" b="8890"/>
+            <wp:docPr id="2" name="Obrázek 2"/>
             <wp:cNvGraphicFramePr>
               <a:graphicFrameLocks xmlns:a="http://schemas.openxmlformats.org/drawingml/2006/main" noChangeAspect="1"/>
             </wp:cNvGraphicFramePr>
@@ -2056,11 +991,17 @@
               <a:graphicData uri="http://schemas.openxmlformats.org/drawingml/2006/picture">
                 <pic:pic xmlns:pic="http://schemas.openxmlformats.org/drawingml/2006/picture">
                   <pic:nvPicPr>
-                    <pic:cNvPr id="1" name="figure1.pdf"/>
+                    <pic:cNvPr id="2" name="ssc22.jpg"/>
                     <pic:cNvPicPr/>
                   </pic:nvPicPr>
                   <pic:blipFill>
-                    <a:blip r:embed="rId7"/>
+                    <a:blip r:embed="rId7">
+                      <a:extLst>
+                        <a:ext uri="{28A0092B-C50C-407E-A947-70E740481C1C}">
+                          <a14:useLocalDpi xmlns:a14="http://schemas.microsoft.com/office/drawing/2010/main" val="0"/>
+                        </a:ext>
+                      </a:extLst>
+                    </a:blip>
                     <a:stretch>
                       <a:fillRect/>
                     </a:stretch>
@@ -2068,7 +1009,7 @@
                   <pic:spPr>
                     <a:xfrm>
                       <a:off x="0" y="0"/>
-                      <a:ext cx="2520000" cy="2307600"/>
+                      <a:ext cx="3061335" cy="3096260"/>
                     </a:xfrm>
                     <a:prstGeom prst="rect">
                       <a:avLst/>
@@ -2083,6 +1024,9 @@
     </w:p>
     <w:p>
       <w:pPr>
+        <w:pBdr>
+          <w:bottom w:val="single" w:sz="4" w:space="1" w:color="auto"/>
+        </w:pBdr>
         <w:tabs>
           <w:tab w:val="center" w:pos="4800"/>
           <w:tab w:val="right" w:pos="9500"/>
@@ -2121,35 +1065,34 @@
           <w:szCs w:val="20"/>
           <w:lang w:val="en-US"/>
         </w:rPr>
-        <w:t xml:space="preserve"> 1: Include here the figure caption.</w:t>
-      </w:r>
-    </w:p>
-    <w:p>
-      <w:pPr>
-        <w:pBdr>
-          <w:bottom w:val="single" w:sz="6" w:space="1" w:color="auto"/>
-        </w:pBdr>
-        <w:tabs>
-          <w:tab w:val="center" w:pos="4800"/>
-          <w:tab w:val="right" w:pos="9500"/>
-        </w:tabs>
-        <w:ind w:firstLine="284"/>
-        <w:jc w:val="both"/>
-        <w:rPr>
-          <w:rFonts w:ascii="Times New Roman" w:hAnsi="Times New Roman" w:cs="Times New Roman"/>
-          <w:sz w:val="20"/>
-          <w:szCs w:val="20"/>
-          <w:lang w:val="en-US"/>
-        </w:rPr>
-      </w:pPr>
-      <w:r>
-        <w:rPr>
-          <w:rFonts w:ascii="Times New Roman" w:hAnsi="Times New Roman" w:cs="Times New Roman"/>
-          <w:sz w:val="20"/>
-          <w:szCs w:val="20"/>
-          <w:lang w:val="en-US"/>
-        </w:rPr>
-        <w:t xml:space="preserve"> </w:t>
+        <w:t xml:space="preserve"> 1: </w:t>
+      </w:r>
+      <w:r>
+        <w:rPr>
+          <w:rFonts w:ascii="Times New Roman" w:hAnsi="Times New Roman" w:cs="Times New Roman"/>
+          <w:sz w:val="20"/>
+          <w:szCs w:val="20"/>
+          <w:lang w:val="en-US"/>
+        </w:rPr>
+        <w:t>Shaded areas are HK bounded confidence intervals in 2D space</w:t>
+      </w:r>
+      <w:r>
+        <w:rPr>
+          <w:rFonts w:ascii="Times New Roman" w:hAnsi="Times New Roman" w:cs="Times New Roman"/>
+          <w:sz w:val="20"/>
+          <w:szCs w:val="20"/>
+          <w:lang w:val="en-US"/>
+        </w:rPr>
+        <w:t>.</w:t>
+      </w:r>
+      <w:r>
+        <w:rPr>
+          <w:rFonts w:ascii="Times New Roman" w:hAnsi="Times New Roman" w:cs="Times New Roman"/>
+          <w:sz w:val="20"/>
+          <w:szCs w:val="20"/>
+          <w:lang w:val="en-US"/>
+        </w:rPr>
+        <w:t xml:space="preserve"> Blue color illustrate the shape of the opinion space for the objective observer, red and green colors illustrates the vision of the respective agents.</w:t>
       </w:r>
     </w:p>
     <w:p>
@@ -2162,8 +1105,6 @@
         <w:jc w:val="both"/>
         <w:rPr>
           <w:rFonts w:ascii="Times New Roman" w:hAnsi="Times New Roman" w:cs="Times New Roman"/>
-          <w:b/>
-          <w:bCs/>
           <w:sz w:val="20"/>
           <w:szCs w:val="20"/>
           <w:lang w:val="en-US"/>
@@ -2185,244 +1126,14 @@
           <w:lang w:val="en-US"/>
         </w:rPr>
       </w:pPr>
-    </w:p>
-    <w:p>
-      <w:pPr>
-        <w:tabs>
-          <w:tab w:val="center" w:pos="4800"/>
-          <w:tab w:val="right" w:pos="9500"/>
-        </w:tabs>
-        <w:jc w:val="both"/>
-        <w:rPr>
-          <w:rFonts w:ascii="Times New Roman" w:hAnsi="Times New Roman" w:cs="Times New Roman"/>
-          <w:sz w:val="20"/>
-          <w:szCs w:val="20"/>
-          <w:lang w:val="en-US"/>
-        </w:rPr>
-      </w:pPr>
-      <w:r>
-        <w:rPr>
-          <w:rFonts w:ascii="Times New Roman" w:hAnsi="Times New Roman" w:cs="Times New Roman"/>
-          <w:sz w:val="20"/>
-          <w:szCs w:val="20"/>
-          <w:lang w:val="en-US"/>
-        </w:rPr>
-        <w:t xml:space="preserve">[1]  A. Author1, B. Author2, and C. Author3, </w:t>
-      </w:r>
-      <w:r>
-        <w:rPr>
-          <w:rFonts w:ascii="Times New Roman" w:hAnsi="Times New Roman" w:cs="Times New Roman"/>
-          <w:i/>
-          <w:iCs/>
-          <w:sz w:val="20"/>
-          <w:szCs w:val="20"/>
-          <w:lang w:val="en-US"/>
-        </w:rPr>
-        <w:t>Title of article can optionally be included</w:t>
-      </w:r>
-      <w:r>
-        <w:rPr>
-          <w:rFonts w:ascii="Times New Roman" w:hAnsi="Times New Roman" w:cs="Times New Roman"/>
-          <w:sz w:val="20"/>
-          <w:szCs w:val="20"/>
-          <w:lang w:val="en-US"/>
-        </w:rPr>
-        <w:t xml:space="preserve">, J. </w:t>
-      </w:r>
-      <w:r>
-        <w:rPr>
-          <w:rFonts w:ascii="Times New Roman" w:hAnsi="Times New Roman" w:cs="Times New Roman"/>
-          <w:sz w:val="20"/>
-          <w:szCs w:val="20"/>
-          <w:lang w:val="en-US"/>
-        </w:rPr>
-        <w:t>Comp. Sys.</w:t>
-      </w:r>
-      <w:r>
-        <w:rPr>
-          <w:rFonts w:ascii="Times New Roman" w:hAnsi="Times New Roman" w:cs="Times New Roman"/>
-          <w:sz w:val="20"/>
-          <w:szCs w:val="20"/>
-          <w:lang w:val="en-US"/>
-        </w:rPr>
-        <w:t xml:space="preserve"> </w:t>
-      </w:r>
-      <w:r>
-        <w:rPr>
-          <w:rFonts w:ascii="Times New Roman" w:hAnsi="Times New Roman" w:cs="Times New Roman"/>
-          <w:b/>
-          <w:bCs/>
-          <w:sz w:val="20"/>
-          <w:szCs w:val="20"/>
-          <w:lang w:val="en-US"/>
-        </w:rPr>
-        <w:t>10</w:t>
-      </w:r>
-      <w:r>
-        <w:rPr>
-          <w:rFonts w:ascii="Times New Roman" w:hAnsi="Times New Roman" w:cs="Times New Roman"/>
-          <w:sz w:val="20"/>
-          <w:szCs w:val="20"/>
-          <w:lang w:val="en-US"/>
-        </w:rPr>
-        <w:t xml:space="preserve">, 1820 (2018). </w:t>
-      </w:r>
-    </w:p>
-    <w:p>
-      <w:pPr>
-        <w:tabs>
-          <w:tab w:val="center" w:pos="4107"/>
-          <w:tab w:val="right" w:pos="9500"/>
-        </w:tabs>
-        <w:jc w:val="both"/>
-        <w:rPr>
-          <w:rFonts w:ascii="Times New Roman" w:hAnsi="Times New Roman" w:cs="Times New Roman"/>
-          <w:sz w:val="20"/>
-          <w:szCs w:val="20"/>
-          <w:lang w:val="en-US"/>
-        </w:rPr>
-      </w:pPr>
-      <w:r>
-        <w:rPr>
-          <w:rFonts w:ascii="Times New Roman" w:hAnsi="Times New Roman" w:cs="Times New Roman"/>
-          <w:sz w:val="20"/>
-          <w:szCs w:val="20"/>
-          <w:lang w:val="en-US"/>
-        </w:rPr>
-        <w:t xml:space="preserve">[2]  A. A. Author1 and B. B. Author2, </w:t>
-      </w:r>
-      <w:r>
-        <w:rPr>
-          <w:rFonts w:ascii="Times New Roman" w:hAnsi="Times New Roman" w:cs="Times New Roman"/>
-          <w:i/>
-          <w:iCs/>
-          <w:sz w:val="20"/>
-          <w:szCs w:val="20"/>
-          <w:lang w:val="en-US"/>
-        </w:rPr>
-        <w:t>Procs of the WWW’</w:t>
-      </w:r>
-      <w:r>
-        <w:rPr>
-          <w:rFonts w:ascii="Times New Roman" w:hAnsi="Times New Roman" w:cs="Times New Roman"/>
-          <w:i/>
-          <w:iCs/>
-          <w:sz w:val="20"/>
-          <w:szCs w:val="20"/>
-          <w:lang w:val="en-US"/>
-        </w:rPr>
-        <w:t>2028</w:t>
-      </w:r>
-      <w:r>
-        <w:rPr>
-          <w:rFonts w:ascii="Times New Roman" w:hAnsi="Times New Roman" w:cs="Times New Roman"/>
-          <w:i/>
-          <w:iCs/>
-          <w:sz w:val="20"/>
-          <w:szCs w:val="20"/>
-          <w:lang w:val="en-US"/>
-        </w:rPr>
-        <w:t xml:space="preserve"> or book title</w:t>
-      </w:r>
-      <w:r>
-        <w:rPr>
-          <w:rFonts w:ascii="Times New Roman" w:hAnsi="Times New Roman" w:cs="Times New Roman"/>
-          <w:sz w:val="20"/>
-          <w:szCs w:val="20"/>
-          <w:lang w:val="en-US"/>
-        </w:rPr>
-        <w:t xml:space="preserve"> (</w:t>
-      </w:r>
-      <w:r>
-        <w:rPr>
-          <w:rFonts w:ascii="Times New Roman" w:hAnsi="Times New Roman" w:cs="Times New Roman"/>
-          <w:sz w:val="20"/>
-          <w:szCs w:val="20"/>
-          <w:lang w:val="en-US"/>
-        </w:rPr>
-        <w:t>Palma</w:t>
-      </w:r>
-      <w:r>
-        <w:rPr>
-          <w:rFonts w:ascii="Times New Roman" w:hAnsi="Times New Roman" w:cs="Times New Roman"/>
-          <w:sz w:val="20"/>
-          <w:szCs w:val="20"/>
-          <w:lang w:val="en-US"/>
-        </w:rPr>
-        <w:t>, 20</w:t>
-      </w:r>
-      <w:r>
-        <w:rPr>
-          <w:rFonts w:ascii="Times New Roman" w:hAnsi="Times New Roman" w:cs="Times New Roman"/>
-          <w:sz w:val="20"/>
-          <w:szCs w:val="20"/>
-          <w:lang w:val="en-US"/>
-        </w:rPr>
-        <w:t>2</w:t>
-      </w:r>
-      <w:r>
-        <w:rPr>
-          <w:rFonts w:ascii="Times New Roman" w:hAnsi="Times New Roman" w:cs="Times New Roman"/>
-          <w:sz w:val="20"/>
-          <w:szCs w:val="20"/>
-          <w:lang w:val="en-US"/>
-        </w:rPr>
-        <w:t xml:space="preserve">8). </w:t>
-      </w:r>
-    </w:p>
-    <w:p>
-      <w:pPr>
-        <w:tabs>
-          <w:tab w:val="center" w:pos="4107"/>
-          <w:tab w:val="right" w:pos="9500"/>
-        </w:tabs>
-        <w:jc w:val="both"/>
-        <w:rPr>
-          <w:rFonts w:ascii="Times New Roman" w:hAnsi="Times New Roman" w:cs="Times New Roman"/>
-          <w:sz w:val="20"/>
-          <w:szCs w:val="20"/>
-          <w:lang w:val="en-US"/>
-        </w:rPr>
-      </w:pPr>
-      <w:r>
-        <w:rPr>
-          <w:rFonts w:ascii="Times New Roman" w:hAnsi="Times New Roman" w:cs="Times New Roman"/>
-          <w:sz w:val="20"/>
-          <w:szCs w:val="20"/>
-          <w:lang w:val="en-US"/>
-        </w:rPr>
-        <w:t xml:space="preserve">[3] </w:t>
-      </w:r>
-      <w:hyperlink r:id="rId8" w:history="1">
-        <w:r>
-          <w:rPr>
-            <w:rStyle w:val="Hypertextovodkaz"/>
-            <w:rFonts w:ascii="Times New Roman" w:hAnsi="Times New Roman" w:cs="Times New Roman"/>
-            <w:sz w:val="20"/>
-            <w:szCs w:val="20"/>
-            <w:lang w:val="en-US"/>
-          </w:rPr>
-          <w:t>https://easychair.org/conferences/?conf=ccs2022</w:t>
-        </w:r>
-      </w:hyperlink>
-      <w:r>
-        <w:rPr>
-          <w:rStyle w:val="Hypertextovodkaz"/>
-          <w:rFonts w:ascii="Times New Roman" w:hAnsi="Times New Roman" w:cs="Times New Roman"/>
-          <w:sz w:val="20"/>
-          <w:szCs w:val="20"/>
-          <w:lang w:val="en-US"/>
-        </w:rPr>
-        <w:t xml:space="preserve"> </w:t>
-      </w:r>
-      <w:r>
-        <w:rPr>
-          <w:rFonts w:ascii="Times New Roman" w:hAnsi="Times New Roman" w:cs="Times New Roman"/>
-          <w:sz w:val="20"/>
-          <w:szCs w:val="20"/>
-          <w:lang w:val="en-US"/>
-        </w:rPr>
-        <w:t xml:space="preserve"> </w:t>
+      <w:r>
+        <w:rPr>
+          <w:rFonts w:ascii="Times New Roman" w:hAnsi="Times New Roman" w:cs="Times New Roman"/>
+          <w:sz w:val="20"/>
+          <w:szCs w:val="20"/>
+          <w:lang w:val="en-US"/>
+        </w:rPr>
+        <w:t>Our paper finally discuss the effect of random development of accessibilities and effects of strategic manipulation of accessibilities by competing external sources. Our paper concludes that if we care of opinion dynamics in 2+D opinion space we should care of ‘accessibility shaping effect’, since it is the effect shaping the space where all the studied dynamics happen.</w:t>
       </w:r>
     </w:p>
     <w:p>
@@ -2447,45 +1158,8 @@
           <w:docGrid w:linePitch="326"/>
         </w:sectPr>
       </w:pPr>
-      <w:r>
-        <w:rPr>
-          <w:rFonts w:ascii="Times New Roman" w:hAnsi="Times New Roman" w:cs="Times New Roman"/>
-          <w:sz w:val="20"/>
-          <w:szCs w:val="20"/>
-          <w:lang w:val="en-US"/>
-        </w:rPr>
-        <w:t>[</w:t>
-      </w:r>
-      <w:r>
-        <w:rPr>
-          <w:rFonts w:ascii="Times New Roman" w:hAnsi="Times New Roman" w:cs="Times New Roman"/>
-          <w:sz w:val="20"/>
-          <w:szCs w:val="20"/>
-          <w:lang w:val="en-US"/>
-        </w:rPr>
-        <w:t>4</w:t>
-      </w:r>
-      <w:r>
-        <w:rPr>
-          <w:rFonts w:ascii="Times New Roman" w:hAnsi="Times New Roman" w:cs="Times New Roman"/>
-          <w:sz w:val="20"/>
-          <w:szCs w:val="20"/>
-          <w:lang w:val="en-US"/>
-        </w:rPr>
-        <w:t xml:space="preserve">] </w:t>
-      </w:r>
-      <w:hyperlink r:id="rId9" w:history="1">
-        <w:r>
-          <w:rPr>
-            <w:rStyle w:val="Hypertextovodkaz"/>
-            <w:rFonts w:ascii="Times New Roman" w:hAnsi="Times New Roman" w:cs="Times New Roman"/>
-            <w:sz w:val="20"/>
-            <w:szCs w:val="20"/>
-            <w:lang w:val="en-US"/>
-          </w:rPr>
-          <w:t>https://www.ccs2022.org</w:t>
-        </w:r>
-      </w:hyperlink>
+      <w:bookmarkStart w:id="0" w:name="_GoBack"/>
+      <w:bookmarkEnd w:id="0"/>
       <w:r>
         <w:rPr>
           <w:rFonts w:ascii="Times New Roman" w:hAnsi="Times New Roman" w:cs="Times New Roman"/>
@@ -2524,7 +1198,7 @@
 </file>
 
 <file path=word/endnotes.xml><?xml version="1.0" encoding="utf-8"?>
-<w:endnotes xmlns:wpc="http://schemas.microsoft.com/office/word/2010/wordprocessingCanvas" xmlns:cx="http://schemas.microsoft.com/office/drawing/2014/chartex" xmlns:mc="http://schemas.openxmlformats.org/markup-compatibility/2006" xmlns:o="urn:schemas-microsoft-com:office:office" xmlns:r="http://schemas.openxmlformats.org/officeDocument/2006/relationships" xmlns:m="http://schemas.openxmlformats.org/officeDocument/2006/math" xmlns:v="urn:schemas-microsoft-com:vml" xmlns:wp14="http://schemas.microsoft.com/office/word/2010/wordprocessingDrawing" xmlns:wp="http://schemas.openxmlformats.org/drawingml/2006/wordprocessingDrawing" xmlns:w10="urn:schemas-microsoft-com:office:word" xmlns:w="http://schemas.openxmlformats.org/wordprocessingml/2006/main" xmlns:w14="http://schemas.microsoft.com/office/word/2010/wordml" xmlns:w15="http://schemas.microsoft.com/office/word/2012/wordml" xmlns:w16se="http://schemas.microsoft.com/office/word/2015/wordml/symex" xmlns:wpg="http://schemas.microsoft.com/office/word/2010/wordprocessingGroup" xmlns:wpi="http://schemas.microsoft.com/office/word/2010/wordprocessingInk" xmlns:wne="http://schemas.microsoft.com/office/word/2006/wordml" xmlns:wps="http://schemas.microsoft.com/office/word/2010/wordprocessingShape" mc:Ignorable="w14 w15 w16se wp14">
+<w:endnotes xmlns:wpc="http://schemas.microsoft.com/office/word/2010/wordprocessingCanvas" xmlns:mc="http://schemas.openxmlformats.org/markup-compatibility/2006" xmlns:o="urn:schemas-microsoft-com:office:office" xmlns:r="http://schemas.openxmlformats.org/officeDocument/2006/relationships" xmlns:m="http://schemas.openxmlformats.org/officeDocument/2006/math" xmlns:v="urn:schemas-microsoft-com:vml" xmlns:wp14="http://schemas.microsoft.com/office/word/2010/wordprocessingDrawing" xmlns:wp="http://schemas.openxmlformats.org/drawingml/2006/wordprocessingDrawing" xmlns:w10="urn:schemas-microsoft-com:office:word" xmlns:w="http://schemas.openxmlformats.org/wordprocessingml/2006/main" xmlns:w14="http://schemas.microsoft.com/office/word/2010/wordml" xmlns:w15="http://schemas.microsoft.com/office/word/2012/wordml" xmlns:wpg="http://schemas.microsoft.com/office/word/2010/wordprocessingGroup" xmlns:wpi="http://schemas.microsoft.com/office/word/2010/wordprocessingInk" xmlns:wne="http://schemas.microsoft.com/office/word/2006/wordml" xmlns:wps="http://schemas.microsoft.com/office/word/2010/wordprocessingShape" mc:Ignorable="w14 w15 wp14">
   <w:endnote w:type="separator" w:id="-1">
     <w:p>
       <w:r>
@@ -2545,7 +1219,7 @@
 </file>
 
 <file path=word/footnotes.xml><?xml version="1.0" encoding="utf-8"?>
-<w:footnotes xmlns:wpc="http://schemas.microsoft.com/office/word/2010/wordprocessingCanvas" xmlns:cx="http://schemas.microsoft.com/office/drawing/2014/chartex" xmlns:mc="http://schemas.openxmlformats.org/markup-compatibility/2006" xmlns:o="urn:schemas-microsoft-com:office:office" xmlns:r="http://schemas.openxmlformats.org/officeDocument/2006/relationships" xmlns:m="http://schemas.openxmlformats.org/officeDocument/2006/math" xmlns:v="urn:schemas-microsoft-com:vml" xmlns:wp14="http://schemas.microsoft.com/office/word/2010/wordprocessingDrawing" xmlns:wp="http://schemas.openxmlformats.org/drawingml/2006/wordprocessingDrawing" xmlns:w10="urn:schemas-microsoft-com:office:word" xmlns:w="http://schemas.openxmlformats.org/wordprocessingml/2006/main" xmlns:w14="http://schemas.microsoft.com/office/word/2010/wordml" xmlns:w15="http://schemas.microsoft.com/office/word/2012/wordml" xmlns:w16se="http://schemas.microsoft.com/office/word/2015/wordml/symex" xmlns:wpg="http://schemas.microsoft.com/office/word/2010/wordprocessingGroup" xmlns:wpi="http://schemas.microsoft.com/office/word/2010/wordprocessingInk" xmlns:wne="http://schemas.microsoft.com/office/word/2006/wordml" xmlns:wps="http://schemas.microsoft.com/office/word/2010/wordprocessingShape" mc:Ignorable="w14 w15 w16se wp14">
+<w:footnotes xmlns:wpc="http://schemas.microsoft.com/office/word/2010/wordprocessingCanvas" xmlns:mc="http://schemas.openxmlformats.org/markup-compatibility/2006" xmlns:o="urn:schemas-microsoft-com:office:office" xmlns:r="http://schemas.openxmlformats.org/officeDocument/2006/relationships" xmlns:m="http://schemas.openxmlformats.org/officeDocument/2006/math" xmlns:v="urn:schemas-microsoft-com:vml" xmlns:wp14="http://schemas.microsoft.com/office/word/2010/wordprocessingDrawing" xmlns:wp="http://schemas.openxmlformats.org/drawingml/2006/wordprocessingDrawing" xmlns:w10="urn:schemas-microsoft-com:office:word" xmlns:w="http://schemas.openxmlformats.org/wordprocessingml/2006/main" xmlns:w14="http://schemas.microsoft.com/office/word/2010/wordml" xmlns:w15="http://schemas.microsoft.com/office/word/2012/wordml" xmlns:wpg="http://schemas.microsoft.com/office/word/2010/wordprocessingGroup" xmlns:wpi="http://schemas.microsoft.com/office/word/2010/wordprocessingInk" xmlns:wne="http://schemas.microsoft.com/office/word/2006/wordml" xmlns:wps="http://schemas.microsoft.com/office/word/2010/wordprocessingShape" mc:Ignorable="w14 w15 wp14">
   <w:footnote w:type="separator" w:id="-1">
     <w:p>
       <w:r>
@@ -2564,7 +1238,7 @@
 </file>
 
 <file path=word/numbering.xml><?xml version="1.0" encoding="utf-8"?>
-<w:numbering xmlns:wpc="http://schemas.microsoft.com/office/word/2010/wordprocessingCanvas" xmlns:cx="http://schemas.microsoft.com/office/drawing/2014/chartex" xmlns:mc="http://schemas.openxmlformats.org/markup-compatibility/2006" xmlns:o="urn:schemas-microsoft-com:office:office" xmlns:r="http://schemas.openxmlformats.org/officeDocument/2006/relationships" xmlns:m="http://schemas.openxmlformats.org/officeDocument/2006/math" xmlns:v="urn:schemas-microsoft-com:vml" xmlns:wp14="http://schemas.microsoft.com/office/word/2010/wordprocessingDrawing" xmlns:wp="http://schemas.openxmlformats.org/drawingml/2006/wordprocessingDrawing" xmlns:w10="urn:schemas-microsoft-com:office:word" xmlns:w="http://schemas.openxmlformats.org/wordprocessingml/2006/main" xmlns:w14="http://schemas.microsoft.com/office/word/2010/wordml" xmlns:w15="http://schemas.microsoft.com/office/word/2012/wordml" xmlns:w16se="http://schemas.microsoft.com/office/word/2015/wordml/symex" xmlns:wpg="http://schemas.microsoft.com/office/word/2010/wordprocessingGroup" xmlns:wpi="http://schemas.microsoft.com/office/word/2010/wordprocessingInk" xmlns:wne="http://schemas.microsoft.com/office/word/2006/wordml" xmlns:wps="http://schemas.microsoft.com/office/word/2010/wordprocessingShape" mc:Ignorable="w14 w15 w16se wp14">
+<w:numbering xmlns:wpc="http://schemas.microsoft.com/office/word/2010/wordprocessingCanvas" xmlns:mc="http://schemas.openxmlformats.org/markup-compatibility/2006" xmlns:o="urn:schemas-microsoft-com:office:office" xmlns:r="http://schemas.openxmlformats.org/officeDocument/2006/relationships" xmlns:m="http://schemas.openxmlformats.org/officeDocument/2006/math" xmlns:v="urn:schemas-microsoft-com:vml" xmlns:wp14="http://schemas.microsoft.com/office/word/2010/wordprocessingDrawing" xmlns:wp="http://schemas.openxmlformats.org/drawingml/2006/wordprocessingDrawing" xmlns:w10="urn:schemas-microsoft-com:office:word" xmlns:w="http://schemas.openxmlformats.org/wordprocessingml/2006/main" xmlns:w14="http://schemas.microsoft.com/office/word/2010/wordml" xmlns:w15="http://schemas.microsoft.com/office/word/2012/wordml" xmlns:wpg="http://schemas.microsoft.com/office/word/2010/wordprocessingGroup" xmlns:wpi="http://schemas.microsoft.com/office/word/2010/wordprocessingInk" xmlns:wne="http://schemas.microsoft.com/office/word/2006/wordml" xmlns:wps="http://schemas.microsoft.com/office/word/2010/wordprocessingShape" mc:Ignorable="w14 w15 wp14">
   <w:abstractNum w:abstractNumId="0" w15:restartNumberingAfterBreak="0">
     <w:nsid w:val="1D8D67EF"/>
     <w:multiLevelType w:val="hybridMultilevel"/>
@@ -2685,7 +1359,7 @@
 </file>
 
 <file path=word/styles.xml><?xml version="1.0" encoding="utf-8"?>
-<w:styles xmlns:mc="http://schemas.openxmlformats.org/markup-compatibility/2006" xmlns:r="http://schemas.openxmlformats.org/officeDocument/2006/relationships" xmlns:w="http://schemas.openxmlformats.org/wordprocessingml/2006/main" xmlns:w14="http://schemas.microsoft.com/office/word/2010/wordml" xmlns:w15="http://schemas.microsoft.com/office/word/2012/wordml" xmlns:w16se="http://schemas.microsoft.com/office/word/2015/wordml/symex" mc:Ignorable="w14 w15 w16se">
+<w:styles xmlns:mc="http://schemas.openxmlformats.org/markup-compatibility/2006" xmlns:r="http://schemas.openxmlformats.org/officeDocument/2006/relationships" xmlns:w="http://schemas.openxmlformats.org/wordprocessingml/2006/main" xmlns:w14="http://schemas.microsoft.com/office/word/2010/wordml" xmlns:w15="http://schemas.microsoft.com/office/word/2012/wordml" mc:Ignorable="w14 w15">
   <w:docDefaults>
     <w:rPrDefault>
       <w:rPr>

</xml_diff>